<commit_message>
working on linking controller/view
</commit_message>
<xml_diff>
--- a/doc/global_info.docx
+++ b/doc/global_info.docx
@@ -1007,97 +1007,110 @@
         </w:rPr>
         <w:t>Have to call for restock</w:t>
       </w:r>
+    </w:p>
+    <w:p>
+      <w:pPr>
+        <w:rPr>
+          <w:lang w:val="en-GB"/>
+        </w:rPr>
+      </w:pPr>
+      <w:r>
+        <w:rPr>
+          <w:lang w:val="en-GB"/>
+        </w:rPr>
+        <w:t>No coin state:</w:t>
+      </w:r>
+    </w:p>
+    <w:p>
+      <w:pPr>
+        <w:pStyle w:val="Paragraphedeliste"/>
+        <w:numPr>
+          <w:ilvl w:val="0"/>
+          <w:numId w:val="1"/>
+        </w:numPr>
+        <w:rPr>
+          <w:lang w:val="en-GB"/>
+        </w:rPr>
+      </w:pPr>
+      <w:r>
+        <w:rPr>
+          <w:lang w:val="en-GB"/>
+        </w:rPr>
+        <w:t>No change</w:t>
+      </w:r>
+    </w:p>
+    <w:p>
+      <w:pPr>
+        <w:pStyle w:val="Paragraphedeliste"/>
+        <w:numPr>
+          <w:ilvl w:val="0"/>
+          <w:numId w:val="1"/>
+        </w:numPr>
+        <w:rPr>
+          <w:lang w:val="en-GB"/>
+        </w:rPr>
+      </w:pPr>
+      <w:r>
+        <w:rPr>
+          <w:lang w:val="en-GB"/>
+        </w:rPr>
+        <w:t>The beginning</w:t>
+      </w:r>
+    </w:p>
+    <w:p>
+      <w:pPr>
+        <w:rPr>
+          <w:lang w:val="en-GB"/>
+        </w:rPr>
+      </w:pPr>
+    </w:p>
+    <w:p>
+      <w:pPr>
+        <w:rPr>
+          <w:lang w:val="en-GB"/>
+        </w:rPr>
+      </w:pPr>
+      <w:r>
+        <w:rPr>
+          <w:lang w:val="en-GB"/>
+        </w:rPr>
+        <w:t>Switch between the two states?</w:t>
+      </w:r>
+    </w:p>
+    <w:p>
+      <w:pPr>
+        <w:rPr>
+          <w:lang w:val="en-GB"/>
+        </w:rPr>
+      </w:pPr>
+    </w:p>
+    <w:p>
+      <w:pPr>
+        <w:rPr>
+          <w:lang w:val="en-GB"/>
+        </w:rPr>
+      </w:pPr>
+      <w:r>
+        <w:rPr>
+          <w:lang w:val="en-GB"/>
+        </w:rPr>
+        <w:t>We don’t manage the change stock.</w:t>
+      </w:r>
+    </w:p>
+    <w:p>
+      <w:pPr>
+        <w:rPr>
+          <w:lang w:val="en-GB"/>
+        </w:rPr>
+      </w:pPr>
+      <w:r>
+        <w:rPr>
+          <w:lang w:val="en-GB"/>
+        </w:rPr>
+        <w:t>The customer can order as many products as he wants in the stock limits.</w:t>
+      </w:r>
       <w:bookmarkStart w:id="0" w:name="_GoBack"/>
       <w:bookmarkEnd w:id="0"/>
-    </w:p>
-    <w:p>
-      <w:pPr>
-        <w:rPr>
-          <w:lang w:val="en-GB"/>
-        </w:rPr>
-      </w:pPr>
-      <w:r>
-        <w:rPr>
-          <w:lang w:val="en-GB"/>
-        </w:rPr>
-        <w:t>No coin state:</w:t>
-      </w:r>
-    </w:p>
-    <w:p>
-      <w:pPr>
-        <w:pStyle w:val="Paragraphedeliste"/>
-        <w:numPr>
-          <w:ilvl w:val="0"/>
-          <w:numId w:val="1"/>
-        </w:numPr>
-        <w:rPr>
-          <w:lang w:val="en-GB"/>
-        </w:rPr>
-      </w:pPr>
-      <w:r>
-        <w:rPr>
-          <w:lang w:val="en-GB"/>
-        </w:rPr>
-        <w:t>No change</w:t>
-      </w:r>
-    </w:p>
-    <w:p>
-      <w:pPr>
-        <w:pStyle w:val="Paragraphedeliste"/>
-        <w:numPr>
-          <w:ilvl w:val="0"/>
-          <w:numId w:val="1"/>
-        </w:numPr>
-        <w:rPr>
-          <w:lang w:val="en-GB"/>
-        </w:rPr>
-      </w:pPr>
-      <w:r>
-        <w:rPr>
-          <w:lang w:val="en-GB"/>
-        </w:rPr>
-        <w:t>The beginning</w:t>
-      </w:r>
-    </w:p>
-    <w:p>
-      <w:pPr>
-        <w:rPr>
-          <w:lang w:val="en-GB"/>
-        </w:rPr>
-      </w:pPr>
-    </w:p>
-    <w:p>
-      <w:pPr>
-        <w:rPr>
-          <w:lang w:val="en-GB"/>
-        </w:rPr>
-      </w:pPr>
-      <w:r>
-        <w:rPr>
-          <w:lang w:val="en-GB"/>
-        </w:rPr>
-        <w:t>Switch between the two states?</w:t>
-      </w:r>
-    </w:p>
-    <w:p>
-      <w:pPr>
-        <w:rPr>
-          <w:lang w:val="en-GB"/>
-        </w:rPr>
-      </w:pPr>
-    </w:p>
-    <w:p>
-      <w:pPr>
-        <w:rPr>
-          <w:lang w:val="en-GB"/>
-        </w:rPr>
-      </w:pPr>
-      <w:r>
-        <w:rPr>
-          <w:lang w:val="en-GB"/>
-        </w:rPr>
-        <w:t>We don’t manage the change stock.</w:t>
-      </w:r>
     </w:p>
     <w:sectPr>
       <w:pgSz w:w="11906" w:h="16838"/>

</xml_diff>